<commit_message>
Fautes corrigées pour test de commit
</commit_message>
<xml_diff>
--- a/rapport et documentation/CdC application conseil d'anime.docx
+++ b/rapport et documentation/CdC application conseil d'anime.docx
@@ -187,8 +187,6 @@
         </w:rPr>
         <w:t>développeur,</w:t>
       </w:r>
-      <w:bookmarkStart w:id="0" w:name="_GoBack"/>
-      <w:bookmarkEnd w:id="0"/>
       <w:r>
         <w:rPr>
           <w:lang w:val="fr-FR"/>
@@ -604,7 +602,19 @@
         <w:rPr>
           <w:lang w:val="fr-FR"/>
         </w:rPr>
-        <w:t>N’utilise pas de chose don on n’a pas les droits</w:t>
+        <w:t>N’utilise pas de chose don</w:t>
+      </w:r>
+      <w:r>
+        <w:rPr>
+          <w:lang w:val="fr-FR"/>
+        </w:rPr>
+        <w:t>t</w:t>
+      </w:r>
+      <w:r>
+        <w:rPr>
+          <w:lang w:val="fr-FR"/>
+        </w:rPr>
+        <w:t xml:space="preserve"> on n’a pas les droits</w:t>
       </w:r>
     </w:p>
     <w:p>
@@ -679,7 +689,19 @@
         <w:rPr>
           <w:lang w:val="fr-FR"/>
         </w:rPr>
-        <w:t>Données personnels sécurisées</w:t>
+        <w:t>Données personnel</w:t>
+      </w:r>
+      <w:r>
+        <w:rPr>
+          <w:lang w:val="fr-FR"/>
+        </w:rPr>
+        <w:t>le</w:t>
+      </w:r>
+      <w:r>
+        <w:rPr>
+          <w:lang w:val="fr-FR"/>
+        </w:rPr>
+        <w:t>s sécurisées</w:t>
       </w:r>
     </w:p>
     <w:p>
@@ -718,21 +740,47 @@
         <w:rPr>
           <w:lang w:val="fr-FR"/>
         </w:rPr>
-        <w:t>Compatible avec ancienne version Android</w:t>
-      </w:r>
-    </w:p>
-    <w:p>
-      <w:pPr>
-        <w:rPr>
-          <w:lang w:val="fr-FR"/>
-        </w:rPr>
-      </w:pPr>
-      <w:r>
-        <w:rPr>
-          <w:lang w:val="fr-FR"/>
-        </w:rPr>
-        <w:t>Prend peut de mémoire et de RAM</w:t>
-      </w:r>
+        <w:t>Compatible avec ancienne</w:t>
+      </w:r>
+      <w:r>
+        <w:rPr>
+          <w:lang w:val="fr-FR"/>
+        </w:rPr>
+        <w:t>s</w:t>
+      </w:r>
+      <w:r>
+        <w:rPr>
+          <w:lang w:val="fr-FR"/>
+        </w:rPr>
+        <w:t xml:space="preserve"> version</w:t>
+      </w:r>
+      <w:r>
+        <w:rPr>
+          <w:lang w:val="fr-FR"/>
+        </w:rPr>
+        <w:t>s</w:t>
+      </w:r>
+      <w:r>
+        <w:rPr>
+          <w:lang w:val="fr-FR"/>
+        </w:rPr>
+        <w:t xml:space="preserve"> Android</w:t>
+      </w:r>
+    </w:p>
+    <w:p>
+      <w:pPr>
+        <w:rPr>
+          <w:lang w:val="fr-FR"/>
+        </w:rPr>
+      </w:pPr>
+      <w:r>
+        <w:rPr>
+          <w:lang w:val="fr-FR"/>
+        </w:rPr>
+        <w:t>Prend peu de mémoire et de RAM</w:t>
+      </w:r>
+      <w:bookmarkStart w:id="0" w:name="_GoBack"/>
+      <w:bookmarkEnd w:id="0"/>
     </w:p>
     <w:p>
       <w:pPr>

</xml_diff>